<commit_message>
[] Signed-off-by: pngtduy <thanhduypham09@gmail.com>
</commit_message>
<xml_diff>
--- a/Documents/BAOCAOTHUCTAP.docx
+++ b/Documents/BAOCAOTHUCTAP.docx
@@ -16804,7 +16804,7 @@
         <w:rPr>
           <w:rFonts w:cs="Times New Roman"/>
         </w:rPr>
-        <w:t>Admin, Users</w:t>
+        <w:t>Admin</w:t>
       </w:r>
     </w:p>
     <w:p>
@@ -16870,7 +16870,7 @@
         <w:rPr>
           <w:lang w:val="en-US"/>
         </w:rPr>
-        <w:t>Admin hoặc Users sau khi đi đăng nhập vào hệ thống sẽ đ</w:t>
+        <w:t>Admin sau khi đi đăng nhập vào hệ thống sẽ đ</w:t>
       </w:r>
       <w:r>
         <w:t xml:space="preserve">ược </w:t>
@@ -16888,43 +16888,7 @@
         <w:rPr>
           <w:lang w:val="en-US"/>
         </w:rPr>
-        <w:t>báo cáo</w:t>
-      </w:r>
-      <w:r>
-        <w:rPr>
-          <w:lang w:val="en-US"/>
-        </w:rPr>
-        <w:t xml:space="preserve"> số người tiêm vaccine 1 hoặc 2 mũi tại mỗi khóm trên địa bàn</w:t>
-      </w:r>
-      <w:r>
-        <w:rPr>
-          <w:lang w:val="en-US"/>
-        </w:rPr>
-        <w:t xml:space="preserve"> Phường 6. Ngoài ra, Admin có quyền thống kê thông tin </w:t>
-      </w:r>
-      <w:r>
-        <w:rPr>
-          <w:lang w:val="en-US"/>
-        </w:rPr>
-        <w:t>về số lần phân bổ của mỗi loại vaccine và lập báo cáo danh sách những người tiêm 1 hoặc</w:t>
-      </w:r>
-      <w:r>
-        <w:rPr>
-          <w:lang w:val="en-US"/>
-        </w:rPr>
-        <w:t xml:space="preserve"> 2 mũi hoặc chưa tiêm</w:t>
-      </w:r>
-      <w:r>
-        <w:rPr>
-          <w:lang w:val="en-US"/>
-        </w:rPr>
-        <w:t xml:space="preserve"> theo</w:t>
-      </w:r>
-      <w:r>
-        <w:rPr>
-          <w:lang w:val="en-US"/>
-        </w:rPr>
-        <w:t xml:space="preserve"> yêu cầu.</w:t>
+        <w:t>quản lý dụng cụ. Admin có thể thực hiện việc thêm, sửa hoặc xóa thông tin dụng cụ lao động khi cần thiết.</w:t>
       </w:r>
     </w:p>
     <w:p>
@@ -17076,6 +17040,146 @@
       </w:r>
     </w:p>
     <w:p>
+      <w:pPr>
+        <w:spacing w:before="82"/>
+        <w:ind w:left="720"/>
+        <w:jc w:val="both"/>
+        <w:rPr>
+          <w:rFonts w:cs="Times New Roman"/>
+        </w:rPr>
+      </w:pPr>
+      <w:r>
+        <w:rPr>
+          <w:rFonts w:cs="Times New Roman"/>
+          <w:b/>
+        </w:rPr>
+        <w:t xml:space="preserve">Tác nhân: </w:t>
+      </w:r>
+      <w:r>
+        <w:rPr>
+          <w:rFonts w:cs="Times New Roman"/>
+        </w:rPr>
+        <w:t>Admin</w:t>
+      </w:r>
+    </w:p>
+    <w:p>
+      <w:pPr>
+        <w:spacing w:before="90"/>
+        <w:ind w:left="720"/>
+        <w:jc w:val="both"/>
+        <w:rPr>
+          <w:rFonts w:cs="Times New Roman"/>
+        </w:rPr>
+      </w:pPr>
+      <w:r>
+        <w:rPr>
+          <w:rFonts w:cs="Times New Roman"/>
+          <w:b/>
+        </w:rPr>
+        <w:t xml:space="preserve">Điều kiện: </w:t>
+      </w:r>
+      <w:r>
+        <w:rPr>
+          <w:rFonts w:cs="Times New Roman"/>
+        </w:rPr>
+        <w:t>phải đăng nhập vào hệ thống</w:t>
+      </w:r>
+    </w:p>
+    <w:p>
+      <w:pPr>
+        <w:pStyle w:val="BodyText"/>
+        <w:spacing w:before="90" w:line="312" w:lineRule="auto"/>
+        <w:ind w:left="720" w:right="111"/>
+        <w:jc w:val="both"/>
+        <w:rPr>
+          <w:lang w:val="en-US"/>
+        </w:rPr>
+      </w:pPr>
+      <w:r>
+        <w:rPr>
+          <w:b/>
+        </w:rPr>
+        <w:t>Mô</w:t>
+      </w:r>
+      <w:r>
+        <w:rPr>
+          <w:b/>
+          <w:spacing w:val="-7"/>
+        </w:rPr>
+        <w:t xml:space="preserve"> </w:t>
+      </w:r>
+      <w:r>
+        <w:rPr>
+          <w:b/>
+        </w:rPr>
+        <w:t>tả:</w:t>
+      </w:r>
+      <w:r>
+        <w:rPr>
+          <w:b/>
+          <w:spacing w:val="-4"/>
+        </w:rPr>
+        <w:t xml:space="preserve"> </w:t>
+      </w:r>
+      <w:r>
+        <w:rPr>
+          <w:lang w:val="en-US"/>
+        </w:rPr>
+        <w:t>Admin sau khi đi đăng nhập vào hệ thống sẽ đ</w:t>
+      </w:r>
+      <w:r>
+        <w:t xml:space="preserve">ược </w:t>
+      </w:r>
+      <w:r>
+        <w:rPr>
+          <w:lang w:val="en-US"/>
+        </w:rPr>
+        <w:t xml:space="preserve">quyền </w:t>
+      </w:r>
+      <w:r>
+        <w:t xml:space="preserve">thực hiện chức năng </w:t>
+      </w:r>
+      <w:r>
+        <w:rPr>
+          <w:lang w:val="en-US"/>
+        </w:rPr>
+        <w:t xml:space="preserve">quản lý </w:t>
+      </w:r>
+      <w:r>
+        <w:rPr>
+          <w:lang w:val="en-US"/>
+        </w:rPr>
+        <w:t>danh mục</w:t>
+      </w:r>
+      <w:r>
+        <w:rPr>
+          <w:lang w:val="en-US"/>
+        </w:rPr>
+        <w:t xml:space="preserve">. Admin có thể thực hiện việc thêm, sửa hoặc xóa thông tin </w:t>
+      </w:r>
+      <w:r>
+        <w:rPr>
+          <w:lang w:val="en-US"/>
+        </w:rPr>
+        <w:t>danh mục</w:t>
+      </w:r>
+      <w:r>
+        <w:rPr>
+          <w:lang w:val="en-US"/>
+        </w:rPr>
+        <w:t xml:space="preserve"> khi cần thiết.</w:t>
+      </w:r>
+    </w:p>
+    <w:p>
+      <w:pPr>
+        <w:ind w:left="990"/>
+        <w:rPr>
+          <w:b/>
+          <w:bCs/>
+        </w:rPr>
+      </w:pPr>
+    </w:p>
+    <w:p>
       <w:r>
         <w:rPr>
           <w:noProof/>
@@ -17146,6 +17250,146 @@
         </w:rPr>
         <w:t>Use Case Quản lý sinh viên</w:t>
       </w:r>
+    </w:p>
+    <w:p>
+      <w:pPr>
+        <w:spacing w:before="82"/>
+        <w:ind w:left="720"/>
+        <w:jc w:val="both"/>
+        <w:rPr>
+          <w:rFonts w:cs="Times New Roman"/>
+        </w:rPr>
+      </w:pPr>
+      <w:r>
+        <w:rPr>
+          <w:rFonts w:cs="Times New Roman"/>
+          <w:b/>
+        </w:rPr>
+        <w:t xml:space="preserve">Tác nhân: </w:t>
+      </w:r>
+      <w:r>
+        <w:rPr>
+          <w:rFonts w:cs="Times New Roman"/>
+        </w:rPr>
+        <w:t>Admin</w:t>
+      </w:r>
+    </w:p>
+    <w:p>
+      <w:pPr>
+        <w:spacing w:before="90"/>
+        <w:ind w:left="720"/>
+        <w:jc w:val="both"/>
+        <w:rPr>
+          <w:rFonts w:cs="Times New Roman"/>
+        </w:rPr>
+      </w:pPr>
+      <w:r>
+        <w:rPr>
+          <w:rFonts w:cs="Times New Roman"/>
+          <w:b/>
+        </w:rPr>
+        <w:t xml:space="preserve">Điều kiện: </w:t>
+      </w:r>
+      <w:r>
+        <w:rPr>
+          <w:rFonts w:cs="Times New Roman"/>
+        </w:rPr>
+        <w:t>phải đăng nhập vào hệ thống</w:t>
+      </w:r>
+    </w:p>
+    <w:p>
+      <w:pPr>
+        <w:pStyle w:val="BodyText"/>
+        <w:spacing w:before="90" w:line="312" w:lineRule="auto"/>
+        <w:ind w:left="720" w:right="111"/>
+        <w:jc w:val="both"/>
+        <w:rPr>
+          <w:lang w:val="en-US"/>
+        </w:rPr>
+      </w:pPr>
+      <w:r>
+        <w:rPr>
+          <w:b/>
+        </w:rPr>
+        <w:t>Mô</w:t>
+      </w:r>
+      <w:r>
+        <w:rPr>
+          <w:b/>
+          <w:spacing w:val="-7"/>
+        </w:rPr>
+        <w:t xml:space="preserve"> </w:t>
+      </w:r>
+      <w:r>
+        <w:rPr>
+          <w:b/>
+        </w:rPr>
+        <w:t>tả:</w:t>
+      </w:r>
+      <w:r>
+        <w:rPr>
+          <w:b/>
+          <w:spacing w:val="-4"/>
+        </w:rPr>
+        <w:t xml:space="preserve"> </w:t>
+      </w:r>
+      <w:r>
+        <w:rPr>
+          <w:lang w:val="en-US"/>
+        </w:rPr>
+        <w:t>Admin sau khi đi đăng nhập vào hệ thống sẽ đ</w:t>
+      </w:r>
+      <w:r>
+        <w:t xml:space="preserve">ược </w:t>
+      </w:r>
+      <w:r>
+        <w:rPr>
+          <w:lang w:val="en-US"/>
+        </w:rPr>
+        <w:t xml:space="preserve">quyền </w:t>
+      </w:r>
+      <w:r>
+        <w:t xml:space="preserve">thực hiện chức năng </w:t>
+      </w:r>
+      <w:r>
+        <w:rPr>
+          <w:lang w:val="en-US"/>
+        </w:rPr>
+        <w:t xml:space="preserve">quản lý </w:t>
+      </w:r>
+      <w:r>
+        <w:rPr>
+          <w:lang w:val="en-US"/>
+        </w:rPr>
+        <w:t>sinh viên</w:t>
+      </w:r>
+      <w:r>
+        <w:rPr>
+          <w:lang w:val="en-US"/>
+        </w:rPr>
+        <w:t xml:space="preserve">. Admin có thể thực hiện việc thêm, sửa hoặc xóa thông tin </w:t>
+      </w:r>
+      <w:r>
+        <w:rPr>
+          <w:lang w:val="en-US"/>
+        </w:rPr>
+        <w:t>của sinh viên</w:t>
+      </w:r>
+      <w:r>
+        <w:rPr>
+          <w:lang w:val="en-US"/>
+        </w:rPr>
+        <w:t xml:space="preserve"> khi cần thiết.</w:t>
+      </w:r>
+    </w:p>
+    <w:p>
+      <w:pPr>
+        <w:ind w:left="900"/>
+        <w:rPr>
+          <w:b/>
+          <w:bCs/>
+        </w:rPr>
+      </w:pPr>
     </w:p>
     <w:p>
       <w:pPr>
@@ -25267,183 +25511,50 @@
     <w:p>
       <w:pPr>
         <w:pStyle w:val="ListParagraph"/>
+        <w:numPr>
+          <w:ilvl w:val="0"/>
+          <w:numId w:val="38"/>
+        </w:numPr>
         <w:tabs>
-          <w:tab w:val="left" w:pos="1080"/>
+          <w:tab w:val="left" w:pos="426"/>
         </w:tabs>
-        <w:ind w:left="0" w:firstLine="720"/>
+        <w:spacing w:before="0"/>
+        <w:ind w:left="851" w:hanging="425"/>
         <w:jc w:val="both"/>
         <w:rPr>
           <w:rFonts w:cs="Times New Roman"/>
-          <w:szCs w:val="26"/>
-        </w:rPr>
-      </w:pPr>
-      <w:r>
-        <w:rPr>
-          <w:rFonts w:cs="Times New Roman"/>
-          <w:szCs w:val="26"/>
-        </w:rPr>
-        <w:t xml:space="preserve">Qua </w:t>
-      </w:r>
-      <w:r>
-        <w:rPr>
-          <w:rFonts w:cs="Times New Roman"/>
-          <w:szCs w:val="26"/>
-        </w:rPr>
-        <w:t>việc</w:t>
-      </w:r>
-      <w:r>
-        <w:rPr>
-          <w:rFonts w:cs="Times New Roman"/>
-          <w:szCs w:val="26"/>
-        </w:rPr>
-        <w:t xml:space="preserve"> phân tích và tìm hiểu về bài toán quản lí</w:t>
-      </w:r>
-      <w:r>
-        <w:rPr>
-          <w:rFonts w:cs="Times New Roman"/>
-          <w:szCs w:val="26"/>
-        </w:rPr>
-        <w:t xml:space="preserve"> tiêm  chủng </w:t>
-      </w:r>
-      <w:r>
-        <w:rPr>
-          <w:rFonts w:cs="Times New Roman"/>
-          <w:szCs w:val="26"/>
-        </w:rPr>
-        <w:t>V</w:t>
-      </w:r>
-      <w:r>
-        <w:rPr>
-          <w:rFonts w:cs="Times New Roman"/>
-          <w:szCs w:val="26"/>
-        </w:rPr>
-        <w:t xml:space="preserve">accine </w:t>
-      </w:r>
-      <w:r>
-        <w:rPr>
-          <w:rFonts w:cs="Times New Roman"/>
-          <w:szCs w:val="26"/>
-        </w:rPr>
-        <w:t>C</w:t>
-      </w:r>
-      <w:r>
-        <w:rPr>
-          <w:rFonts w:cs="Times New Roman"/>
-          <w:szCs w:val="26"/>
-        </w:rPr>
-        <w:t xml:space="preserve">ovid </w:t>
-      </w:r>
-      <w:r>
-        <w:rPr>
-          <w:rFonts w:cs="Times New Roman"/>
-          <w:szCs w:val="26"/>
-        </w:rPr>
-        <w:t>–</w:t>
-      </w:r>
-      <w:r>
-        <w:rPr>
-          <w:rFonts w:cs="Times New Roman"/>
-          <w:szCs w:val="26"/>
-        </w:rPr>
-        <w:t xml:space="preserve"> 19</w:t>
-      </w:r>
-      <w:r>
-        <w:rPr>
-          <w:rFonts w:cs="Times New Roman"/>
-          <w:szCs w:val="26"/>
-        </w:rPr>
-        <w:t xml:space="preserve"> trên địa bàn P6, Tp Cao Lãnh</w:t>
-      </w:r>
-      <w:r>
-        <w:rPr>
-          <w:rFonts w:cs="Times New Roman"/>
-          <w:szCs w:val="26"/>
-        </w:rPr>
-        <w:t xml:space="preserve">. </w:t>
-      </w:r>
-      <w:r>
-        <w:rPr>
-          <w:rFonts w:cs="Times New Roman"/>
-          <w:szCs w:val="26"/>
-        </w:rPr>
-        <w:t>E</w:t>
-      </w:r>
-      <w:r>
-        <w:rPr>
-          <w:rFonts w:cs="Times New Roman"/>
-          <w:szCs w:val="26"/>
-        </w:rPr>
-        <w:t>m đã đưa ra những phân tích về hệ thống ở cả hai ph</w:t>
-      </w:r>
-      <w:r>
-        <w:rPr>
-          <w:rFonts w:cs="Times New Roman"/>
-          <w:szCs w:val="26"/>
-        </w:rPr>
-        <w:t>ương</w:t>
-      </w:r>
-      <w:r>
-        <w:rPr>
-          <w:rFonts w:cs="Times New Roman"/>
-          <w:szCs w:val="26"/>
-        </w:rPr>
-        <w:t xml:space="preserve"> diện chức năng và dữ liệu. Về chức năng </w:t>
-      </w:r>
-      <w:r>
-        <w:rPr>
-          <w:rFonts w:cs="Times New Roman"/>
-          <w:szCs w:val="26"/>
-        </w:rPr>
-        <w:t>em</w:t>
-      </w:r>
-      <w:r>
-        <w:rPr>
-          <w:rFonts w:cs="Times New Roman"/>
-          <w:szCs w:val="26"/>
-        </w:rPr>
-        <w:t xml:space="preserve"> đã đưa ra được các sơ đồ chức năng của hệ thống. Về dữ liệu đã đưa ra sơ đồ dữ liệu. Tuy nhiên do còn hạn chế về nghiên cứu cũng như tiếp cận thực tế, chính vì vậy việc phân tích không tránh khỏi việc sai sót. Chức năng còn</w:t>
-      </w:r>
-      <w:r>
-        <w:rPr>
-          <w:rFonts w:cs="Times New Roman"/>
-          <w:szCs w:val="26"/>
-        </w:rPr>
-        <w:t xml:space="preserve"> có thể</w:t>
-      </w:r>
-      <w:r>
-        <w:rPr>
-          <w:rFonts w:cs="Times New Roman"/>
-          <w:szCs w:val="26"/>
-        </w:rPr>
-        <w:t xml:space="preserve"> trùng lặp và hạn chế. Thiết kế hệ thống </w:t>
-      </w:r>
-      <w:r>
-        <w:rPr>
-          <w:rFonts w:cs="Times New Roman"/>
-          <w:szCs w:val="26"/>
-        </w:rPr>
-        <w:t xml:space="preserve"> có thể</w:t>
-      </w:r>
-      <w:r>
-        <w:rPr>
-          <w:rFonts w:cs="Times New Roman"/>
-          <w:szCs w:val="26"/>
-        </w:rPr>
-        <w:t xml:space="preserve"> chưa đúng với thực tế.</w:t>
-      </w:r>
-      <w:r>
-        <w:rPr>
-          <w:rFonts w:cs="Times New Roman"/>
-          <w:szCs w:val="26"/>
-        </w:rPr>
-        <w:t xml:space="preserve"> </w:t>
-      </w:r>
-      <w:r>
-        <w:rPr>
-          <w:rFonts w:cs="Times New Roman"/>
-          <w:szCs w:val="26"/>
-        </w:rPr>
-        <w:t>Một số kết quả đạt được có thể kể đến như:</w:t>
+          <w:b/>
+          <w:bCs/>
+          <w:szCs w:val="26"/>
+        </w:rPr>
+      </w:pPr>
+      <w:r>
+        <w:rPr>
+          <w:rFonts w:cs="Times New Roman"/>
+          <w:szCs w:val="26"/>
+        </w:rPr>
+        <w:t>Hoàn thành</w:t>
+      </w:r>
+      <w:r>
+        <w:rPr>
+          <w:rFonts w:cs="Times New Roman"/>
+          <w:szCs w:val="26"/>
+        </w:rPr>
+        <w:t xml:space="preserve"> được</w:t>
+      </w:r>
+      <w:r>
+        <w:rPr>
+          <w:rFonts w:cs="Times New Roman"/>
+          <w:szCs w:val="26"/>
+        </w:rPr>
+        <w:t xml:space="preserve"> mục tiêu đặt ra: </w:t>
+      </w:r>
+      <w:r>
+        <w:rPr>
+          <w:rFonts w:cs="Times New Roman"/>
+          <w:szCs w:val="26"/>
+        </w:rPr>
+        <w:t>Website quản lý lao động Trường Đại học Đồng Tháp</w:t>
       </w:r>
     </w:p>
     <w:p>
@@ -25451,58 +25562,48 @@
         <w:pStyle w:val="ListParagraph"/>
         <w:numPr>
           <w:ilvl w:val="0"/>
-          <w:numId w:val="2"/>
+          <w:numId w:val="38"/>
         </w:numPr>
         <w:tabs>
-          <w:tab w:val="left" w:pos="1080"/>
+          <w:tab w:val="left" w:pos="426"/>
         </w:tabs>
-        <w:ind w:left="1080"/>
+        <w:spacing w:before="0"/>
+        <w:ind w:left="851" w:hanging="425"/>
         <w:jc w:val="both"/>
         <w:rPr>
           <w:rFonts w:cs="Times New Roman"/>
-          <w:color w:val="000000" w:themeColor="text1"/>
-          <w:szCs w:val="26"/>
-        </w:rPr>
-      </w:pPr>
-      <w:r>
-        <w:rPr>
-          <w:rFonts w:cs="Times New Roman"/>
-          <w:color w:val="000000" w:themeColor="text1"/>
-          <w:szCs w:val="26"/>
-        </w:rPr>
-        <w:t>Quản lý</w:t>
-      </w:r>
-      <w:r>
-        <w:rPr>
-          <w:rFonts w:cs="Times New Roman"/>
-          <w:color w:val="000000" w:themeColor="text1"/>
-          <w:szCs w:val="26"/>
-        </w:rPr>
-        <w:t>, cập nhật</w:t>
-      </w:r>
-      <w:r>
-        <w:rPr>
-          <w:rFonts w:cs="Times New Roman"/>
-          <w:color w:val="000000" w:themeColor="text1"/>
-          <w:szCs w:val="26"/>
-        </w:rPr>
-        <w:t xml:space="preserve"> và tìm kiếm</w:t>
-      </w:r>
-      <w:r>
-        <w:rPr>
-          <w:rFonts w:cs="Times New Roman"/>
-          <w:color w:val="000000" w:themeColor="text1"/>
-          <w:szCs w:val="26"/>
-        </w:rPr>
-        <w:t xml:space="preserve"> được một số thông tin về nhân khẩu</w:t>
-      </w:r>
-      <w:r>
-        <w:rPr>
-          <w:rFonts w:cs="Times New Roman"/>
-          <w:color w:val="000000" w:themeColor="text1"/>
-          <w:szCs w:val="26"/>
-        </w:rPr>
-        <w:t>.</w:t>
+          <w:b/>
+          <w:bCs/>
+          <w:szCs w:val="26"/>
+        </w:rPr>
+      </w:pPr>
+      <w:r>
+        <w:rPr>
+          <w:rFonts w:cs="Times New Roman"/>
+          <w:szCs w:val="26"/>
+        </w:rPr>
+        <w:t xml:space="preserve">Hiểu thêm về </w:t>
+      </w:r>
+      <w:r>
+        <w:rPr>
+          <w:rFonts w:cs="Times New Roman"/>
+          <w:szCs w:val="26"/>
+        </w:rPr>
+        <w:t xml:space="preserve">ASP.Net </w:t>
+      </w:r>
+      <w:r>
+        <w:rPr>
+          <w:rFonts w:cs="Times New Roman"/>
+          <w:szCs w:val="26"/>
+        </w:rPr>
+        <w:t>Core</w:t>
+      </w:r>
+      <w:r>
+        <w:rPr>
+          <w:rFonts w:cs="Times New Roman"/>
+          <w:szCs w:val="26"/>
+        </w:rPr>
+        <w:t xml:space="preserve"> và Entity Framework Core.</w:t>
       </w:r>
     </w:p>
     <w:p>
@@ -25510,58 +25611,27 @@
         <w:pStyle w:val="ListParagraph"/>
         <w:numPr>
           <w:ilvl w:val="0"/>
-          <w:numId w:val="2"/>
+          <w:numId w:val="38"/>
         </w:numPr>
         <w:tabs>
-          <w:tab w:val="left" w:pos="1080"/>
+          <w:tab w:val="left" w:pos="426"/>
         </w:tabs>
-        <w:ind w:left="1080"/>
+        <w:spacing w:before="0"/>
+        <w:ind w:left="851" w:hanging="425"/>
         <w:jc w:val="both"/>
         <w:rPr>
           <w:rFonts w:cs="Times New Roman"/>
-          <w:color w:val="000000" w:themeColor="text1"/>
-          <w:szCs w:val="26"/>
-        </w:rPr>
-      </w:pPr>
-      <w:r>
-        <w:rPr>
-          <w:rFonts w:cs="Times New Roman"/>
-          <w:color w:val="000000" w:themeColor="text1"/>
-          <w:szCs w:val="26"/>
-        </w:rPr>
-        <w:t>Quản lý</w:t>
-      </w:r>
-      <w:r>
-        <w:rPr>
-          <w:rFonts w:cs="Times New Roman"/>
-          <w:color w:val="000000" w:themeColor="text1"/>
-          <w:szCs w:val="26"/>
-        </w:rPr>
-        <w:t>, cập nhật và tìm kiếm</w:t>
-      </w:r>
-      <w:r>
-        <w:rPr>
-          <w:rFonts w:cs="Times New Roman"/>
-          <w:color w:val="000000" w:themeColor="text1"/>
-          <w:szCs w:val="26"/>
-        </w:rPr>
-        <w:t xml:space="preserve"> được một số thông tin về </w:t>
-      </w:r>
-      <w:r>
-        <w:rPr>
-          <w:rFonts w:cs="Times New Roman"/>
-          <w:color w:val="000000" w:themeColor="text1"/>
-          <w:szCs w:val="26"/>
-        </w:rPr>
-        <w:t>vaccine, phân bổ vaccine</w:t>
-      </w:r>
-      <w:r>
-        <w:rPr>
-          <w:rFonts w:cs="Times New Roman"/>
-          <w:color w:val="000000" w:themeColor="text1"/>
-          <w:szCs w:val="26"/>
-        </w:rPr>
-        <w:t>.</w:t>
+          <w:b/>
+          <w:bCs/>
+          <w:szCs w:val="26"/>
+        </w:rPr>
+      </w:pPr>
+      <w:r>
+        <w:rPr>
+          <w:rFonts w:cs="Times New Roman"/>
+          <w:szCs w:val="26"/>
+        </w:rPr>
+        <w:t>Phát triển khả năng lập trình trên C#.</w:t>
       </w:r>
     </w:p>
     <w:p>
@@ -25569,284 +25639,48 @@
         <w:pStyle w:val="ListParagraph"/>
         <w:numPr>
           <w:ilvl w:val="0"/>
-          <w:numId w:val="2"/>
+          <w:numId w:val="38"/>
         </w:numPr>
         <w:tabs>
-          <w:tab w:val="left" w:pos="1080"/>
+          <w:tab w:val="left" w:pos="426"/>
         </w:tabs>
-        <w:ind w:left="1080"/>
+        <w:spacing w:before="0"/>
+        <w:ind w:left="851" w:hanging="425"/>
         <w:jc w:val="both"/>
         <w:rPr>
           <w:rFonts w:cs="Times New Roman"/>
-          <w:color w:val="000000" w:themeColor="text1"/>
-          <w:szCs w:val="26"/>
-        </w:rPr>
-      </w:pPr>
-      <w:r>
-        <w:rPr>
-          <w:rFonts w:cs="Times New Roman"/>
-          <w:color w:val="000000" w:themeColor="text1"/>
-          <w:szCs w:val="26"/>
-        </w:rPr>
-        <w:t>Quản lý</w:t>
-      </w:r>
-      <w:r>
-        <w:rPr>
-          <w:rFonts w:cs="Times New Roman"/>
-          <w:color w:val="000000" w:themeColor="text1"/>
-          <w:szCs w:val="26"/>
-        </w:rPr>
-        <w:t>, cập nhật và tìm kiếm</w:t>
-      </w:r>
-      <w:r>
-        <w:rPr>
-          <w:rFonts w:cs="Times New Roman"/>
-          <w:color w:val="000000" w:themeColor="text1"/>
-          <w:szCs w:val="26"/>
-        </w:rPr>
-        <w:t xml:space="preserve"> được một số thông tin về </w:t>
-      </w:r>
-      <w:r>
-        <w:rPr>
-          <w:rFonts w:cs="Times New Roman"/>
-          <w:color w:val="000000" w:themeColor="text1"/>
-          <w:szCs w:val="26"/>
-        </w:rPr>
-        <w:t>điểm tiêm và chi tiết ở mỗi điểm tiêm</w:t>
-      </w:r>
-      <w:r>
-        <w:rPr>
-          <w:rFonts w:cs="Times New Roman"/>
-          <w:color w:val="000000" w:themeColor="text1"/>
+          <w:b/>
+          <w:bCs/>
+          <w:szCs w:val="26"/>
+        </w:rPr>
+      </w:pPr>
+      <w:r>
+        <w:rPr>
+          <w:rFonts w:cs="Times New Roman"/>
+          <w:szCs w:val="26"/>
+        </w:rPr>
+        <w:t>Nắm</w:t>
+      </w:r>
+      <w:r>
+        <w:rPr>
+          <w:rFonts w:cs="Times New Roman"/>
+          <w:szCs w:val="26"/>
+        </w:rPr>
+        <w:t xml:space="preserve"> được quá trình </w:t>
+      </w:r>
+      <w:r>
+        <w:rPr>
+          <w:rFonts w:cs="Times New Roman"/>
+          <w:szCs w:val="26"/>
+        </w:rPr>
+        <w:t>phân tích, thiết kế, cài đặt một website hoàn chỉnh</w:t>
+      </w:r>
+      <w:r>
+        <w:rPr>
+          <w:rFonts w:cs="Times New Roman"/>
           <w:szCs w:val="26"/>
         </w:rPr>
         <w:t>.</w:t>
-      </w:r>
-    </w:p>
-    <w:p>
-      <w:pPr>
-        <w:pStyle w:val="ListParagraph"/>
-        <w:numPr>
-          <w:ilvl w:val="0"/>
-          <w:numId w:val="2"/>
-        </w:numPr>
-        <w:tabs>
-          <w:tab w:val="left" w:pos="1080"/>
-        </w:tabs>
-        <w:ind w:left="1080"/>
-        <w:jc w:val="both"/>
-        <w:rPr>
-          <w:rFonts w:cs="Times New Roman"/>
-          <w:color w:val="000000" w:themeColor="text1"/>
-          <w:szCs w:val="26"/>
-        </w:rPr>
-      </w:pPr>
-      <w:r>
-        <w:rPr>
-          <w:rFonts w:cs="Times New Roman"/>
-          <w:color w:val="000000" w:themeColor="text1"/>
-          <w:szCs w:val="26"/>
-        </w:rPr>
-        <w:t>C</w:t>
-      </w:r>
-      <w:r>
-        <w:rPr>
-          <w:rFonts w:cs="Times New Roman"/>
-          <w:color w:val="000000" w:themeColor="text1"/>
-          <w:szCs w:val="26"/>
-        </w:rPr>
-        <w:t>ho phép người dùng cập nhật dữ liệu từ file excel và xuất dữ liệu ra file excel</w:t>
-      </w:r>
-      <w:r>
-        <w:rPr>
-          <w:rFonts w:cs="Times New Roman"/>
-          <w:color w:val="000000" w:themeColor="text1"/>
-          <w:szCs w:val="26"/>
-        </w:rPr>
-        <w:t>.</w:t>
-      </w:r>
-    </w:p>
-    <w:p>
-      <w:pPr>
-        <w:pStyle w:val="ListParagraph"/>
-        <w:numPr>
-          <w:ilvl w:val="0"/>
-          <w:numId w:val="2"/>
-        </w:numPr>
-        <w:tabs>
-          <w:tab w:val="left" w:pos="1080"/>
-        </w:tabs>
-        <w:ind w:left="1080"/>
-        <w:jc w:val="both"/>
-        <w:rPr>
-          <w:rFonts w:cs="Times New Roman"/>
-          <w:color w:val="000000" w:themeColor="text1"/>
-          <w:szCs w:val="26"/>
-        </w:rPr>
-      </w:pPr>
-      <w:r>
-        <w:rPr>
-          <w:rFonts w:cs="Times New Roman"/>
-          <w:color w:val="000000" w:themeColor="text1"/>
-          <w:szCs w:val="26"/>
-        </w:rPr>
-        <w:t>Có mã hóa mật khẩu người dùng để tăng độ bảo mật của phần mềm</w:t>
-      </w:r>
-      <w:r>
-        <w:rPr>
-          <w:rFonts w:cs="Times New Roman"/>
-          <w:color w:val="000000" w:themeColor="text1"/>
-          <w:szCs w:val="26"/>
-        </w:rPr>
-        <w:t>.</w:t>
-      </w:r>
-    </w:p>
-    <w:p>
-      <w:pPr>
-        <w:pStyle w:val="ListParagraph"/>
-        <w:numPr>
-          <w:ilvl w:val="0"/>
-          <w:numId w:val="2"/>
-        </w:numPr>
-        <w:tabs>
-          <w:tab w:val="left" w:pos="1080"/>
-        </w:tabs>
-        <w:ind w:left="1080"/>
-        <w:jc w:val="both"/>
-        <w:rPr>
-          <w:rFonts w:cs="Times New Roman"/>
-          <w:color w:val="000000" w:themeColor="text1"/>
-          <w:szCs w:val="26"/>
-        </w:rPr>
-      </w:pPr>
-      <w:r>
-        <w:rPr>
-          <w:rFonts w:cs="Times New Roman"/>
-          <w:color w:val="000000" w:themeColor="text1"/>
-          <w:szCs w:val="26"/>
-        </w:rPr>
-        <w:t>Xuất được báo cáo</w:t>
-      </w:r>
-      <w:r>
-        <w:rPr>
-          <w:rFonts w:cs="Times New Roman"/>
-          <w:color w:val="000000" w:themeColor="text1"/>
-          <w:szCs w:val="26"/>
-        </w:rPr>
-        <w:t xml:space="preserve"> về số người tiêm 1 hoặc 2 mũi trên địa bàn phường 6</w:t>
-      </w:r>
-      <w:r>
-        <w:rPr>
-          <w:rFonts w:cs="Times New Roman"/>
-          <w:color w:val="000000" w:themeColor="text1"/>
-          <w:szCs w:val="26"/>
-        </w:rPr>
-        <w:t>.</w:t>
-      </w:r>
-    </w:p>
-    <w:p>
-      <w:pPr>
-        <w:pStyle w:val="ListParagraph"/>
-        <w:numPr>
-          <w:ilvl w:val="0"/>
-          <w:numId w:val="2"/>
-        </w:numPr>
-        <w:tabs>
-          <w:tab w:val="left" w:pos="1080"/>
-        </w:tabs>
-        <w:ind w:left="1080"/>
-        <w:jc w:val="both"/>
-        <w:rPr>
-          <w:rFonts w:cs="Times New Roman"/>
-          <w:color w:val="000000" w:themeColor="text1"/>
-          <w:szCs w:val="26"/>
-        </w:rPr>
-      </w:pPr>
-      <w:r>
-        <w:rPr>
-          <w:rFonts w:cs="Times New Roman"/>
-          <w:color w:val="000000" w:themeColor="text1"/>
-          <w:szCs w:val="26"/>
-        </w:rPr>
-        <w:t>Xuất thống kê về số người tiêm 1 hoặc 2 mũi của mỗi khóm theo khoảng</w:t>
-      </w:r>
-      <w:r>
-        <w:rPr>
-          <w:rFonts w:cs="Times New Roman"/>
-          <w:color w:val="000000" w:themeColor="text1"/>
-          <w:szCs w:val="26"/>
-        </w:rPr>
-        <w:t xml:space="preserve"> thời gian nhất định và số lần phân bổ của mỗi loại vaccine phân bổ về cho phường</w:t>
-      </w:r>
-      <w:r>
-        <w:rPr>
-          <w:rFonts w:cs="Times New Roman"/>
-          <w:color w:val="000000" w:themeColor="text1"/>
-          <w:szCs w:val="26"/>
-        </w:rPr>
-        <w:t>.</w:t>
-      </w:r>
-    </w:p>
-    <w:p>
-      <w:pPr>
-        <w:pStyle w:val="ListParagraph"/>
-        <w:numPr>
-          <w:ilvl w:val="0"/>
-          <w:numId w:val="2"/>
-        </w:numPr>
-        <w:tabs>
-          <w:tab w:val="left" w:pos="1080"/>
-        </w:tabs>
-        <w:ind w:left="1080"/>
-        <w:jc w:val="both"/>
-        <w:rPr>
-          <w:rFonts w:cs="Times New Roman"/>
-          <w:color w:val="000000" w:themeColor="text1"/>
-          <w:szCs w:val="26"/>
-        </w:rPr>
-      </w:pPr>
-      <w:r>
-        <w:rPr>
-          <w:rFonts w:cs="Times New Roman"/>
-          <w:color w:val="000000" w:themeColor="text1"/>
-          <w:szCs w:val="26"/>
-        </w:rPr>
-        <w:t>Có thể sao lưu hoặc phục hồi dữ liệu khi cần thiết</w:t>
-      </w:r>
-      <w:r>
-        <w:rPr>
-          <w:rFonts w:cs="Times New Roman"/>
-          <w:color w:val="000000" w:themeColor="text1"/>
-          <w:szCs w:val="26"/>
-        </w:rPr>
-        <w:t>.</w:t>
-      </w:r>
-    </w:p>
-    <w:p>
-      <w:pPr>
-        <w:pStyle w:val="ListParagraph"/>
-        <w:numPr>
-          <w:ilvl w:val="0"/>
-          <w:numId w:val="2"/>
-        </w:numPr>
-        <w:tabs>
-          <w:tab w:val="left" w:pos="1080"/>
-        </w:tabs>
-        <w:ind w:left="1080"/>
-        <w:jc w:val="both"/>
-        <w:rPr>
-          <w:rFonts w:cs="Times New Roman"/>
-          <w:color w:val="000000" w:themeColor="text1"/>
-          <w:szCs w:val="26"/>
-        </w:rPr>
-      </w:pPr>
-      <w:r>
-        <w:rPr>
-          <w:rFonts w:cs="Times New Roman"/>
-          <w:color w:val="000000" w:themeColor="text1"/>
-          <w:szCs w:val="26"/>
-        </w:rPr>
-        <w:t>Có đóng gói phần mềm để có thể dễ dàng cài đặt cho các máy tính khác khi cần.</w:t>
       </w:r>
     </w:p>
     <w:p>
@@ -25911,7 +25745,7 @@
           <w:color w:val="0D0D0D" w:themeColor="text1" w:themeTint="F2"/>
           <w:szCs w:val="26"/>
         </w:rPr>
-        <w:t>ối ưu hóa tốc độ và cập nhật giao diện đẹp hơn để tăng trải nghiệm người dùng.</w:t>
+        <w:t>ối ưu hóa tốc độ để tăng trải nghiệm người dùng.</w:t>
       </w:r>
     </w:p>
     <w:p>
@@ -25962,7 +25796,15 @@
           <w:color w:val="0D0D0D" w:themeColor="text1" w:themeTint="F2"/>
           <w:szCs w:val="26"/>
         </w:rPr>
-        <w:t xml:space="preserve"> phần mềm</w:t>
+        <w:t xml:space="preserve"> </w:t>
+      </w:r>
+      <w:r>
+        <w:rPr>
+          <w:rFonts w:eastAsia="Times New Roman" w:cs="Times New Roman"/>
+          <w:color w:val="0D0D0D" w:themeColor="text1" w:themeTint="F2"/>
+          <w:szCs w:val="26"/>
+        </w:rPr>
+        <w:t>website</w:t>
       </w:r>
       <w:r>
         <w:rPr>
@@ -26001,22 +25843,6 @@
       </w:pPr>
       <w:r>
         <w:rPr>
-          <w:rFonts w:eastAsia="Times New Roman" w:cs="Times New Roman"/>
-          <w:color w:val="0D0D0D" w:themeColor="text1" w:themeTint="F2"/>
-          <w:szCs w:val="26"/>
-        </w:rPr>
-        <w:t>Nghiên cứu xây dựng hệ thống theo mô hình 3 lớp để</w:t>
-      </w:r>
-      <w:r>
-        <w:rPr>
-          <w:rFonts w:eastAsia="Times New Roman" w:cs="Times New Roman"/>
-          <w:color w:val="0D0D0D" w:themeColor="text1" w:themeTint="F2"/>
-          <w:szCs w:val="26"/>
-        </w:rPr>
-        <w:t xml:space="preserve"> có thể dễ dàng sửa chữa nâng cấp về sau.</w:t>
-      </w:r>
-      <w:r>
-        <w:rPr>
           <w:rFonts w:cs="Times New Roman"/>
           <w:b/>
           <w:bCs/>
@@ -26103,26 +25929,39 @@
       </w:r>
       <w:r>
         <w:rPr>
-          <w:b/>
-          <w:bCs/>
-        </w:rPr>
-        <w:t xml:space="preserve">Huỳnh Lê Uyên Minh, Trần Kim Hương </w:t>
-      </w:r>
-      <w:r>
+          <w:rFonts w:cs="Times New Roman"/>
+          <w:b/>
+          <w:bCs/>
+          <w:color w:val="000000" w:themeColor="text1"/>
+          <w:szCs w:val="26"/>
+        </w:rPr>
+        <w:t>Phạm Nguyễn Cương, Hồ Tường Vinh</w:t>
+      </w:r>
+      <w:r>
+        <w:rPr>
+          <w:rFonts w:cs="Times New Roman"/>
+          <w:color w:val="000000" w:themeColor="text1"/>
+          <w:szCs w:val="26"/>
+        </w:rPr>
         <w:t xml:space="preserve">, </w:t>
       </w:r>
       <w:r>
         <w:rPr>
+          <w:rFonts w:cs="Times New Roman"/>
           <w:i/>
           <w:iCs/>
-        </w:rPr>
-        <w:t>“Bài giảng Lập trình Dot Net”</w:t>
-      </w:r>
-      <w:r>
-        <w:t>, Trường Đại học Đồng Tháp, 2019</w:t>
-      </w:r>
-      <w:r>
-        <w:t>.</w:t>
+          <w:color w:val="000000" w:themeColor="text1"/>
+          <w:szCs w:val="26"/>
+        </w:rPr>
+        <w:t>“Giáo trình Phân tích và thiết kế hệ thống Hướng đối tượng sử dụng UML”</w:t>
+      </w:r>
+      <w:r>
+        <w:rPr>
+          <w:rFonts w:cs="Times New Roman"/>
+          <w:color w:val="000000" w:themeColor="text1"/>
+          <w:szCs w:val="26"/>
+        </w:rPr>
+        <w:t>, ĐHKHTN TP HCM, 2013.</w:t>
       </w:r>
     </w:p>
     <w:p>
@@ -26147,182 +25986,117 @@
       <w:r>
         <w:rPr>
           <w:rFonts w:cs="Times New Roman"/>
-          <w:b/>
-          <w:bCs/>
-          <w:color w:val="000000" w:themeColor="text1"/>
-          <w:szCs w:val="26"/>
-        </w:rPr>
-        <w:t>Phạm Nguyễn Cương, Hồ Tường Vinh</w:t>
-      </w:r>
-      <w:r>
-        <w:rPr>
-          <w:rFonts w:cs="Times New Roman"/>
-          <w:color w:val="000000" w:themeColor="text1"/>
-          <w:szCs w:val="26"/>
-        </w:rPr>
-        <w:t xml:space="preserve">, </w:t>
-      </w:r>
-      <w:r>
-        <w:rPr>
-          <w:rFonts w:cs="Times New Roman"/>
-          <w:i/>
-          <w:iCs/>
-          <w:color w:val="000000" w:themeColor="text1"/>
-          <w:szCs w:val="26"/>
-        </w:rPr>
-        <w:t>“Giáo trình Phân tích và thiết kế hệ thống Hướng đối t</w:t>
-      </w:r>
-      <w:r>
-        <w:rPr>
-          <w:rFonts w:cs="Times New Roman"/>
-          <w:i/>
-          <w:iCs/>
-          <w:color w:val="000000" w:themeColor="text1"/>
-          <w:szCs w:val="26"/>
-        </w:rPr>
-        <w:t>ượng sử dụng UML”</w:t>
-      </w:r>
-      <w:r>
-        <w:rPr>
-          <w:rFonts w:cs="Times New Roman"/>
-          <w:color w:val="000000" w:themeColor="text1"/>
-          <w:szCs w:val="26"/>
-        </w:rPr>
-        <w:t>, ĐHKHTN TP HCM, 2013.</w:t>
+          <w:color w:val="000000" w:themeColor="text1"/>
+          <w:szCs w:val="26"/>
+          <w:shd w:val="clear" w:color="auto" w:fill="FDFDFD"/>
+        </w:rPr>
+        <w:t>Tài liệu lập trình C# – Trường Đại Học Khoa Học Tự Nhiên - Đại học quốc gia TP. HCM.</w:t>
+      </w:r>
+    </w:p>
+    <w:p>
+      <w:pPr>
+        <w:pStyle w:val="ListParagraph"/>
+        <w:ind w:left="547" w:hanging="547"/>
+        <w:rPr>
+          <w:rFonts w:cs="Times New Roman"/>
+          <w:b/>
+          <w:bCs/>
+          <w:color w:val="000000" w:themeColor="text1"/>
+          <w:sz w:val="28"/>
+          <w:szCs w:val="26"/>
+        </w:rPr>
+      </w:pPr>
+      <w:r>
+        <w:rPr>
+          <w:rFonts w:cs="Times New Roman"/>
+          <w:b/>
+          <w:bCs/>
+          <w:color w:val="000000" w:themeColor="text1"/>
+          <w:sz w:val="28"/>
+          <w:szCs w:val="26"/>
+        </w:rPr>
+        <w:t xml:space="preserve">2. </w:t>
+      </w:r>
+      <w:r>
+        <w:rPr>
+          <w:rFonts w:cs="Times New Roman"/>
+          <w:b/>
+          <w:bCs/>
+          <w:color w:val="000000" w:themeColor="text1"/>
+          <w:sz w:val="28"/>
+          <w:szCs w:val="26"/>
+        </w:rPr>
+        <w:t>Website</w:t>
       </w:r>
     </w:p>
     <w:p>
       <w:pPr>
         <w:pStyle w:val="ListParagraph"/>
         <w:ind w:left="270"/>
-        <w:jc w:val="both"/>
-        <w:rPr>
-          <w:rFonts w:cs="Times New Roman"/>
-          <w:color w:val="000000" w:themeColor="text1"/>
-          <w:szCs w:val="26"/>
-        </w:rPr>
-      </w:pPr>
-      <w:r>
-        <w:rPr>
-          <w:rFonts w:cs="Times New Roman"/>
-          <w:color w:val="000000" w:themeColor="text1"/>
-          <w:szCs w:val="26"/>
-        </w:rPr>
-        <w:t xml:space="preserve">[3]. </w:t>
-      </w:r>
-      <w:r>
-        <w:rPr>
-          <w:rFonts w:cs="Times New Roman"/>
-          <w:b/>
-          <w:bCs/>
-          <w:color w:val="000000" w:themeColor="text1"/>
-          <w:szCs w:val="26"/>
-        </w:rPr>
-        <w:t>Trần Kim Hương</w:t>
-      </w:r>
-      <w:r>
-        <w:rPr>
-          <w:rFonts w:cs="Times New Roman"/>
-          <w:color w:val="000000" w:themeColor="text1"/>
-          <w:szCs w:val="26"/>
-        </w:rPr>
-        <w:t xml:space="preserve">, </w:t>
-      </w:r>
-      <w:r>
-        <w:rPr>
-          <w:rFonts w:cs="Times New Roman"/>
-          <w:i/>
-          <w:iCs/>
-          <w:color w:val="000000" w:themeColor="text1"/>
-          <w:szCs w:val="26"/>
-        </w:rPr>
-        <w:t>“</w:t>
-      </w:r>
-      <w:r>
-        <w:rPr>
-          <w:rFonts w:cs="Times New Roman"/>
-          <w:i/>
-          <w:iCs/>
-          <w:color w:val="000000" w:themeColor="text1"/>
-          <w:szCs w:val="26"/>
-        </w:rPr>
-        <w:t>S</w:t>
-      </w:r>
-      <w:r>
-        <w:rPr>
-          <w:rFonts w:cs="Times New Roman"/>
-          <w:i/>
-          <w:iCs/>
-          <w:color w:val="000000" w:themeColor="text1"/>
-          <w:szCs w:val="26"/>
-        </w:rPr>
-        <w:t xml:space="preserve">lide </w:t>
-      </w:r>
-      <w:r>
-        <w:rPr>
-          <w:rFonts w:cs="Times New Roman"/>
-          <w:i/>
-          <w:iCs/>
-          <w:color w:val="000000" w:themeColor="text1"/>
-          <w:szCs w:val="26"/>
-        </w:rPr>
-        <w:t>b</w:t>
-      </w:r>
-      <w:r>
-        <w:rPr>
-          <w:rFonts w:cs="Times New Roman"/>
-          <w:i/>
-          <w:iCs/>
-          <w:color w:val="000000" w:themeColor="text1"/>
-          <w:szCs w:val="26"/>
-        </w:rPr>
-        <w:t>ài giảng</w:t>
-      </w:r>
-      <w:r>
-        <w:rPr>
-          <w:rFonts w:cs="Times New Roman"/>
-          <w:i/>
-          <w:iCs/>
-          <w:color w:val="000000" w:themeColor="text1"/>
-          <w:szCs w:val="26"/>
-        </w:rPr>
-        <w:t xml:space="preserve"> cơ sở dữ liệu”</w:t>
-      </w:r>
-    </w:p>
-    <w:p>
-      <w:pPr>
-        <w:pStyle w:val="ListParagraph"/>
-        <w:ind w:left="547" w:hanging="547"/>
-        <w:rPr>
-          <w:rFonts w:cs="Times New Roman"/>
-          <w:b/>
-          <w:bCs/>
-          <w:color w:val="000000" w:themeColor="text1"/>
-          <w:sz w:val="28"/>
-          <w:szCs w:val="26"/>
-        </w:rPr>
-      </w:pPr>
-      <w:r>
-        <w:rPr>
-          <w:rFonts w:cs="Times New Roman"/>
-          <w:b/>
-          <w:bCs/>
-          <w:color w:val="000000" w:themeColor="text1"/>
-          <w:sz w:val="28"/>
-          <w:szCs w:val="26"/>
-        </w:rPr>
-        <w:t xml:space="preserve">2. </w:t>
-      </w:r>
-      <w:r>
-        <w:rPr>
-          <w:rFonts w:cs="Times New Roman"/>
-          <w:b/>
-          <w:bCs/>
-          <w:color w:val="000000" w:themeColor="text1"/>
-          <w:sz w:val="28"/>
-          <w:szCs w:val="26"/>
-        </w:rPr>
-        <w:t>Website</w:t>
+        <w:rPr>
+          <w:rFonts w:cs="Times New Roman"/>
+          <w:color w:val="000000" w:themeColor="text1"/>
+          <w:szCs w:val="26"/>
+        </w:rPr>
+      </w:pPr>
+      <w:r>
+        <w:rPr>
+          <w:rFonts w:cs="Times New Roman"/>
+          <w:color w:val="000000" w:themeColor="text1"/>
+          <w:szCs w:val="26"/>
+        </w:rPr>
+        <w:t>[</w:t>
+      </w:r>
+      <w:r>
+        <w:rPr>
+          <w:rFonts w:cs="Times New Roman"/>
+          <w:color w:val="000000" w:themeColor="text1"/>
+          <w:szCs w:val="26"/>
+        </w:rPr>
+        <w:t>3</w:t>
+      </w:r>
+      <w:r>
+        <w:rPr>
+          <w:rFonts w:cs="Times New Roman"/>
+          <w:color w:val="000000" w:themeColor="text1"/>
+          <w:szCs w:val="26"/>
+        </w:rPr>
+        <w:t>]</w:t>
+      </w:r>
+      <w:r>
+        <w:rPr>
+          <w:rFonts w:cs="Times New Roman"/>
+          <w:color w:val="000000" w:themeColor="text1"/>
+          <w:szCs w:val="26"/>
+        </w:rPr>
+        <w:t>.</w:t>
+      </w:r>
+      <w:r>
+        <w:rPr>
+          <w:rFonts w:cs="Times New Roman"/>
+          <w:color w:val="000000" w:themeColor="text1"/>
+          <w:szCs w:val="26"/>
+        </w:rPr>
+        <w:t xml:space="preserve"> </w:t>
+      </w:r>
+      <w:r>
+        <w:rPr>
+          <w:rFonts w:cs="Times New Roman"/>
+          <w:color w:val="000000" w:themeColor="text1"/>
+          <w:szCs w:val="26"/>
+        </w:rPr>
+        <w:t xml:space="preserve"> </w:t>
+      </w:r>
+      <w:r>
+        <w:t>https://docs.microsoft.com/vi-vn/aspnet/core/?view=aspnetcore-3.0</w:t>
+      </w:r>
+      <w:r>
+        <w:rPr>
+          <w:rFonts w:cs="Times New Roman"/>
+          <w:color w:val="000000" w:themeColor="text1"/>
+          <w:szCs w:val="26"/>
+        </w:rPr>
+        <w:t>.</w:t>
       </w:r>
     </w:p>
     <w:p>
@@ -26357,7 +26131,15 @@
           <w:color w:val="000000" w:themeColor="text1"/>
           <w:szCs w:val="26"/>
         </w:rPr>
-        <w:t xml:space="preserve">] </w:t>
+        <w:t>]</w:t>
+      </w:r>
+      <w:r>
+        <w:rPr>
+          <w:rFonts w:cs="Times New Roman"/>
+          <w:color w:val="000000" w:themeColor="text1"/>
+          <w:szCs w:val="26"/>
+        </w:rPr>
+        <w:t>.</w:t>
       </w:r>
       <w:r>
         <w:rPr>
@@ -26366,44 +26148,53 @@
           <w:szCs w:val="26"/>
         </w:rPr>
         <w:t xml:space="preserve"> </w:t>
+      </w:r>
+      <w:r>
+        <w:t>https://docs.microsoft.com/en-us/ef/core/</w:t>
+      </w:r>
+    </w:p>
+    <w:p>
+      <w:pPr>
+        <w:pStyle w:val="ListParagraph"/>
+        <w:ind w:left="270"/>
+        <w:rPr>
+          <w:color w:val="000000" w:themeColor="text1"/>
+        </w:rPr>
+      </w:pPr>
+      <w:r>
+        <w:rPr>
+          <w:rFonts w:cs="Times New Roman"/>
+          <w:color w:val="000000" w:themeColor="text1"/>
+          <w:szCs w:val="26"/>
+        </w:rPr>
+        <w:t>[</w:t>
+      </w:r>
+      <w:r>
+        <w:rPr>
+          <w:rFonts w:cs="Times New Roman"/>
+          <w:color w:val="000000" w:themeColor="text1"/>
+          <w:szCs w:val="26"/>
+        </w:rPr>
+        <w:t>5</w:t>
+      </w:r>
+      <w:r>
+        <w:rPr>
+          <w:rFonts w:cs="Times New Roman"/>
+          <w:color w:val="000000" w:themeColor="text1"/>
+          <w:szCs w:val="26"/>
+        </w:rPr>
+        <w:t xml:space="preserve">]. </w:t>
       </w:r>
       <w:hyperlink r:id="rId64" w:history="1">
         <w:r>
           <w:rPr>
             <w:rStyle w:val="Hyperlink"/>
-            <w:rFonts w:cs="Times New Roman"/>
-            <w:i/>
-            <w:iCs/>
             <w:color w:val="000000" w:themeColor="text1"/>
-            <w:szCs w:val="26"/>
+            <w:u w:val="none"/>
           </w:rPr>
-          <w:t>https://codegym.vn/blog/2020/06/29/c-la-gi-tim-hieu-ve-ngon-ngu-lap-trinh-c/</w:t>
+          <w:t>https://www.entityframeworktutorial.net/efcore/entity-framework-core.aspx</w:t>
         </w:r>
       </w:hyperlink>
-      <w:r>
-        <w:rPr>
-          <w:rFonts w:cs="Times New Roman"/>
-          <w:color w:val="000000" w:themeColor="text1"/>
-          <w:szCs w:val="26"/>
-        </w:rPr>
-        <w:t xml:space="preserve"> </w:t>
-      </w:r>
-      <w:r>
-        <w:rPr>
-          <w:rFonts w:cs="Times New Roman"/>
-          <w:color w:val="000000" w:themeColor="text1"/>
-          <w:szCs w:val="26"/>
-        </w:rPr>
-        <w:t>truy cập ngày 11/10/2021</w:t>
-      </w:r>
-      <w:r>
-        <w:rPr>
-          <w:rFonts w:cs="Times New Roman"/>
-          <w:color w:val="000000" w:themeColor="text1"/>
-          <w:szCs w:val="26"/>
-        </w:rPr>
-        <w:t>.</w:t>
-      </w:r>
     </w:p>
     <w:p>
       <w:pPr>
@@ -26416,117 +26207,10 @@
         </w:rPr>
       </w:pPr>
       <w:r>
-        <w:rPr>
-          <w:rFonts w:cs="Times New Roman"/>
-          <w:color w:val="000000" w:themeColor="text1"/>
-          <w:szCs w:val="26"/>
-        </w:rPr>
-        <w:t>[</w:t>
-      </w:r>
-      <w:r>
-        <w:rPr>
-          <w:rFonts w:cs="Times New Roman"/>
-          <w:color w:val="000000" w:themeColor="text1"/>
-          <w:szCs w:val="26"/>
-        </w:rPr>
-        <w:t>5</w:t>
-      </w:r>
-      <w:r>
-        <w:rPr>
-          <w:rFonts w:cs="Times New Roman"/>
-          <w:color w:val="000000" w:themeColor="text1"/>
-          <w:szCs w:val="26"/>
-        </w:rPr>
-        <w:t xml:space="preserve">] </w:t>
-      </w:r>
-      <w:hyperlink r:id="rId65" w:history="1">
-        <w:r>
-          <w:rPr>
-            <w:rStyle w:val="Hyperlink"/>
-            <w:rFonts w:cs="Times New Roman"/>
-            <w:color w:val="000000" w:themeColor="text1"/>
-            <w:szCs w:val="26"/>
-          </w:rPr>
-          <w:t>https://help.pacisoft.com/knowledgebase/sql-server-la-gi-sql-server-dung-lam-gi-co-may-phien-ban/</w:t>
-        </w:r>
-      </w:hyperlink>
-      <w:r>
-        <w:rPr>
-          <w:rFonts w:cs="Times New Roman"/>
-          <w:color w:val="000000" w:themeColor="text1"/>
-          <w:szCs w:val="26"/>
-        </w:rPr>
-        <w:t xml:space="preserve"> truy cập 11/10/2021.</w:t>
-      </w:r>
-    </w:p>
-    <w:p>
-      <w:pPr>
-        <w:pStyle w:val="ListParagraph"/>
-        <w:ind w:left="270"/>
-        <w:rPr>
-          <w:rFonts w:cs="Times New Roman"/>
-          <w:color w:val="000000" w:themeColor="text1"/>
-          <w:szCs w:val="26"/>
-        </w:rPr>
-      </w:pPr>
-      <w:r>
-        <w:rPr>
-          <w:rFonts w:cs="Times New Roman"/>
-          <w:color w:val="000000" w:themeColor="text1"/>
-          <w:szCs w:val="26"/>
-        </w:rPr>
-        <w:t>[</w:t>
-      </w:r>
-      <w:r>
-        <w:rPr>
-          <w:rFonts w:cs="Times New Roman"/>
-          <w:color w:val="000000" w:themeColor="text1"/>
-          <w:szCs w:val="26"/>
-        </w:rPr>
-        <w:t>6</w:t>
-      </w:r>
-      <w:r>
-        <w:rPr>
-          <w:rFonts w:cs="Times New Roman"/>
-          <w:color w:val="000000" w:themeColor="text1"/>
-          <w:szCs w:val="26"/>
-        </w:rPr>
-        <w:t xml:space="preserve">]. </w:t>
-      </w:r>
-      <w:hyperlink r:id="rId66" w:history="1">
-        <w:r>
-          <w:rPr>
-            <w:rStyle w:val="Hyperlink"/>
-            <w:rFonts w:cs="Times New Roman"/>
-            <w:color w:val="000000" w:themeColor="text1"/>
-            <w:szCs w:val="26"/>
-          </w:rPr>
-          <w:t>https://tiemchungcovid19.gov.vn/portal</w:t>
-        </w:r>
-      </w:hyperlink>
-      <w:r>
-        <w:rPr>
-          <w:rFonts w:cs="Times New Roman"/>
-          <w:color w:val="000000" w:themeColor="text1"/>
-          <w:szCs w:val="26"/>
-        </w:rPr>
-        <w:t xml:space="preserve"> </w:t>
-      </w:r>
-      <w:r>
-        <w:rPr>
-          <w:rFonts w:cs="Times New Roman"/>
-          <w:color w:val="000000" w:themeColor="text1"/>
-          <w:szCs w:val="26"/>
-        </w:rPr>
-        <w:t xml:space="preserve">truy cập ngày </w:t>
-      </w:r>
-      <w:r>
-        <w:rPr>
-          <w:rFonts w:cs="Times New Roman"/>
-          <w:color w:val="000000" w:themeColor="text1"/>
-          <w:szCs w:val="26"/>
-        </w:rPr>
-        <w:t>5/10/2021</w:t>
+        <w:t xml:space="preserve">[6]. </w:t>
+      </w:r>
+      <w:r>
+        <w:t>https://docs.microsoft.com/en-us/aspnet/core/fundamentals/dependency-injection?view=aspnetcore-5.0</w:t>
       </w:r>
     </w:p>
     <w:p>
@@ -26973,7 +26657,7 @@
         <v:path o:extrusionok="f" gradientshapeok="t" o:connecttype="rect"/>
         <o:lock v:ext="edit" aspectratio="t"/>
       </v:shapetype>
-      <v:shape id="_x0000_i1057" type="#_x0000_t75" style="width:11.25pt;height:11.25pt" o:bullet="t">
+      <v:shape id="_x0000_i1072" type="#_x0000_t75" style="width:11.25pt;height:11.25pt" o:bullet="t">
         <v:imagedata r:id="rId1" o:title="msoCCB"/>
       </v:shape>
     </w:pict>
@@ -30591,6 +30275,118 @@
     </w:lvl>
   </w:abstractNum>
   <w:abstractNum w:abstractNumId="31" w15:restartNumberingAfterBreak="0">
+    <w:nsid w:val="5BA91CCD"/>
+    <w:multiLevelType w:val="hybridMultilevel"/>
+    <w:tmpl w:val="60806C6E"/>
+    <w:lvl w:ilvl="0" w:tplc="C554BFFA">
+      <w:numFmt w:val="bullet"/>
+      <w:lvlText w:val="-"/>
+      <w:lvlJc w:val="left"/>
+      <w:pPr>
+        <w:ind w:left="1584" w:hanging="360"/>
+      </w:pPr>
+      <w:rPr>
+        <w:rFonts w:ascii="Times New Roman" w:eastAsiaTheme="minorHAnsi" w:hAnsi="Times New Roman" w:cs="Times New Roman" w:hint="default"/>
+      </w:rPr>
+    </w:lvl>
+    <w:lvl w:ilvl="1" w:tplc="04090003">
+      <w:start w:val="1"/>
+      <w:numFmt w:val="bullet"/>
+      <w:lvlText w:val="o"/>
+      <w:lvlJc w:val="left"/>
+      <w:pPr>
+        <w:ind w:left="2304" w:hanging="360"/>
+      </w:pPr>
+      <w:rPr>
+        <w:rFonts w:ascii="Courier New" w:hAnsi="Courier New" w:cs="Courier New" w:hint="default"/>
+      </w:rPr>
+    </w:lvl>
+    <w:lvl w:ilvl="2" w:tplc="04090005" w:tentative="1">
+      <w:start w:val="1"/>
+      <w:numFmt w:val="bullet"/>
+      <w:lvlText w:val=""/>
+      <w:lvlJc w:val="left"/>
+      <w:pPr>
+        <w:ind w:left="3024" w:hanging="360"/>
+      </w:pPr>
+      <w:rPr>
+        <w:rFonts w:ascii="Wingdings" w:hAnsi="Wingdings" w:hint="default"/>
+      </w:rPr>
+    </w:lvl>
+    <w:lvl w:ilvl="3" w:tplc="04090001" w:tentative="1">
+      <w:start w:val="1"/>
+      <w:numFmt w:val="bullet"/>
+      <w:lvlText w:val=""/>
+      <w:lvlJc w:val="left"/>
+      <w:pPr>
+        <w:ind w:left="3744" w:hanging="360"/>
+      </w:pPr>
+      <w:rPr>
+        <w:rFonts w:ascii="Symbol" w:hAnsi="Symbol" w:hint="default"/>
+      </w:rPr>
+    </w:lvl>
+    <w:lvl w:ilvl="4" w:tplc="04090003" w:tentative="1">
+      <w:start w:val="1"/>
+      <w:numFmt w:val="bullet"/>
+      <w:lvlText w:val="o"/>
+      <w:lvlJc w:val="left"/>
+      <w:pPr>
+        <w:ind w:left="4464" w:hanging="360"/>
+      </w:pPr>
+      <w:rPr>
+        <w:rFonts w:ascii="Courier New" w:hAnsi="Courier New" w:cs="Courier New" w:hint="default"/>
+      </w:rPr>
+    </w:lvl>
+    <w:lvl w:ilvl="5" w:tplc="04090005" w:tentative="1">
+      <w:start w:val="1"/>
+      <w:numFmt w:val="bullet"/>
+      <w:lvlText w:val=""/>
+      <w:lvlJc w:val="left"/>
+      <w:pPr>
+        <w:ind w:left="5184" w:hanging="360"/>
+      </w:pPr>
+      <w:rPr>
+        <w:rFonts w:ascii="Wingdings" w:hAnsi="Wingdings" w:hint="default"/>
+      </w:rPr>
+    </w:lvl>
+    <w:lvl w:ilvl="6" w:tplc="04090001" w:tentative="1">
+      <w:start w:val="1"/>
+      <w:numFmt w:val="bullet"/>
+      <w:lvlText w:val=""/>
+      <w:lvlJc w:val="left"/>
+      <w:pPr>
+        <w:ind w:left="5904" w:hanging="360"/>
+      </w:pPr>
+      <w:rPr>
+        <w:rFonts w:ascii="Symbol" w:hAnsi="Symbol" w:hint="default"/>
+      </w:rPr>
+    </w:lvl>
+    <w:lvl w:ilvl="7" w:tplc="04090003" w:tentative="1">
+      <w:start w:val="1"/>
+      <w:numFmt w:val="bullet"/>
+      <w:lvlText w:val="o"/>
+      <w:lvlJc w:val="left"/>
+      <w:pPr>
+        <w:ind w:left="6624" w:hanging="360"/>
+      </w:pPr>
+      <w:rPr>
+        <w:rFonts w:ascii="Courier New" w:hAnsi="Courier New" w:cs="Courier New" w:hint="default"/>
+      </w:rPr>
+    </w:lvl>
+    <w:lvl w:ilvl="8" w:tplc="04090005" w:tentative="1">
+      <w:start w:val="1"/>
+      <w:numFmt w:val="bullet"/>
+      <w:lvlText w:val=""/>
+      <w:lvlJc w:val="left"/>
+      <w:pPr>
+        <w:ind w:left="7344" w:hanging="360"/>
+      </w:pPr>
+      <w:rPr>
+        <w:rFonts w:ascii="Wingdings" w:hAnsi="Wingdings" w:hint="default"/>
+      </w:rPr>
+    </w:lvl>
+  </w:abstractNum>
+  <w:abstractNum w:abstractNumId="32" w15:restartNumberingAfterBreak="0">
     <w:nsid w:val="5DFB28AA"/>
     <w:multiLevelType w:val="hybridMultilevel"/>
     <w:tmpl w:val="CA70E2B0"/>
@@ -30703,7 +30499,7 @@
       </w:rPr>
     </w:lvl>
   </w:abstractNum>
-  <w:abstractNum w:abstractNumId="32" w15:restartNumberingAfterBreak="0">
+  <w:abstractNum w:abstractNumId="33" w15:restartNumberingAfterBreak="0">
     <w:nsid w:val="5FC8407A"/>
     <w:multiLevelType w:val="hybridMultilevel"/>
     <w:tmpl w:val="559A767A"/>
@@ -30792,7 +30588,7 @@
       </w:pPr>
     </w:lvl>
   </w:abstractNum>
-  <w:abstractNum w:abstractNumId="33" w15:restartNumberingAfterBreak="0">
+  <w:abstractNum w:abstractNumId="34" w15:restartNumberingAfterBreak="0">
     <w:nsid w:val="64BC3CB3"/>
     <w:multiLevelType w:val="hybridMultilevel"/>
     <w:tmpl w:val="B21A3294"/>
@@ -30905,7 +30701,7 @@
       </w:rPr>
     </w:lvl>
   </w:abstractNum>
-  <w:abstractNum w:abstractNumId="34" w15:restartNumberingAfterBreak="0">
+  <w:abstractNum w:abstractNumId="35" w15:restartNumberingAfterBreak="0">
     <w:nsid w:val="6A2440F2"/>
     <w:multiLevelType w:val="hybridMultilevel"/>
     <w:tmpl w:val="807A2D1E"/>
@@ -31018,7 +30814,7 @@
       </w:rPr>
     </w:lvl>
   </w:abstractNum>
-  <w:abstractNum w:abstractNumId="35" w15:restartNumberingAfterBreak="0">
+  <w:abstractNum w:abstractNumId="36" w15:restartNumberingAfterBreak="0">
     <w:nsid w:val="6F44617D"/>
     <w:multiLevelType w:val="hybridMultilevel"/>
     <w:tmpl w:val="6CB84926"/>
@@ -31131,7 +30927,7 @@
       </w:rPr>
     </w:lvl>
   </w:abstractNum>
-  <w:abstractNum w:abstractNumId="36" w15:restartNumberingAfterBreak="0">
+  <w:abstractNum w:abstractNumId="37" w15:restartNumberingAfterBreak="0">
     <w:nsid w:val="78330761"/>
     <w:multiLevelType w:val="hybridMultilevel"/>
     <w:tmpl w:val="5B5681EE"/>
@@ -31269,13 +31065,13 @@
     <w:abstractNumId w:val="26"/>
   </w:num>
   <w:num w:numId="9">
-    <w:abstractNumId w:val="32"/>
+    <w:abstractNumId w:val="33"/>
   </w:num>
   <w:num w:numId="10">
     <w:abstractNumId w:val="24"/>
   </w:num>
   <w:num w:numId="11">
-    <w:abstractNumId w:val="34"/>
+    <w:abstractNumId w:val="35"/>
   </w:num>
   <w:num w:numId="12">
     <w:abstractNumId w:val="7"/>
@@ -31293,7 +31089,7 @@
     <w:abstractNumId w:val="10"/>
   </w:num>
   <w:num w:numId="17">
-    <w:abstractNumId w:val="36"/>
+    <w:abstractNumId w:val="37"/>
   </w:num>
   <w:num w:numId="18">
     <w:abstractNumId w:val="15"/>
@@ -31335,10 +31131,10 @@
     <w:abstractNumId w:val="25"/>
   </w:num>
   <w:num w:numId="31">
-    <w:abstractNumId w:val="33"/>
+    <w:abstractNumId w:val="34"/>
   </w:num>
   <w:num w:numId="32">
-    <w:abstractNumId w:val="31"/>
+    <w:abstractNumId w:val="32"/>
   </w:num>
   <w:num w:numId="33">
     <w:abstractNumId w:val="19"/>
@@ -31350,10 +31146,13 @@
     <w:abstractNumId w:val="14"/>
   </w:num>
   <w:num w:numId="36">
-    <w:abstractNumId w:val="35"/>
+    <w:abstractNumId w:val="36"/>
   </w:num>
   <w:num w:numId="37">
     <w:abstractNumId w:val="20"/>
+  </w:num>
+  <w:num w:numId="38">
+    <w:abstractNumId w:val="31"/>
   </w:num>
 </w:numbering>
 </file>
@@ -32177,6 +31976,18 @@
       <w:szCs w:val="26"/>
     </w:rPr>
   </w:style>
+  <w:style w:type="character" w:styleId="UnresolvedMention">
+    <w:name w:val="Unresolved Mention"/>
+    <w:basedOn w:val="DefaultParagraphFont"/>
+    <w:uiPriority w:val="99"/>
+    <w:semiHidden/>
+    <w:unhideWhenUsed/>
+    <w:rsid w:val="0012760F"/>
+    <w:rPr>
+      <w:color w:val="605E5C"/>
+      <w:shd w:val="clear" w:color="auto" w:fill="E1DFDD"/>
+    </w:rPr>
+  </w:style>
 </w:styles>
 </file>
 

</xml_diff>